<commit_message>
table for spot and student relationship
</commit_message>
<xml_diff>
--- a/CSC540_Project1v1-mine.docx
+++ b/CSC540_Project1v1-mine.docx
@@ -600,7 +600,7 @@
           <w:rFonts w:cs="Times New Roman" w:ascii="Times New Roman" w:hAnsi="Times New Roman"/>
           <w:b/>
           <w:bCs/>
-          <w:rPrChange w:id="0" w:author="Unknown Author" w:date="2015-03-11T15:59:00Z"/>
+          <w:rPrChange w:id="0" w:author="" w:date="0-00-00T00:00:00Z"/>
         </w:rPr>
         <w:t xml:space="preserve"> Students submit a request for accommodation along with up to three housing preferences (specific halls, or alternative housing options)</w:t>
       </w:r>
@@ -710,7 +710,7 @@
           <w:rFonts w:cs="Times New Roman" w:ascii="Times New Roman" w:hAnsi="Times New Roman"/>
           <w:b/>
           <w:bCs/>
-          <w:rPrChange w:id="0" w:author="Unknown Author" w:date="2015-03-11T15:31:00Z"/>
+          <w:rPrChange w:id="0" w:author="" w:date="0-00-00T00:00:00Z"/>
         </w:rPr>
         <w:t xml:space="preserve"> name and matriculation number of the student, place number, room number, address details of the hall or student apartment, and the date the student wishes to enter the room, and the date the student wishes to leave the room (if known)</w:t>
       </w:r>
@@ -833,7 +833,22 @@
         <w:rPr>
           <w:rFonts w:cs="Times New Roman" w:ascii="Times New Roman" w:hAnsi="Times New Roman"/>
         </w:rPr>
-        <w:t>The university accommodation also offers students parking using some dedicated parking lots that each have a limited number of parking spots. Each parking lot is identified by a unique number and a list of nearby housing options is associated with each parking lot. Parking spots are identified uniquely globally and some parking spots have special classification, handicapped, small car, large car and bike and each have different rental fees. As part of a lease request, a student may request a parking spot, denote if a special classification is needed and if a non-nearby spot assignment will be accepted. A parking spot nearby the student’s assigned housing option with the right classification is selected if possible and a unique parking permit id is assigned. Parking for housing students is only available to campus residents. Students may also opt for the more general student parking lots. The parking spots are given based on the availability and “first come first serve” basis.</w:t>
+        <w:t xml:space="preserve">The university accommodation also offers students parking using some dedicated parking lots that each have a limited number of parking spots. Each parking lot is identified by a unique number and a list of nearby housing options is associated with each parking lot. Parking spots are identified uniquely globally and some parking spots have special classification, handicapped, small car, large car and bike and each have different rental fees. As part of a lease request, a student may request a parking spot, denote if a special classification is needed and if a non-nearby spot assignment will be accepted. A parking spot nearby the student’s assigned housing option with the right classification is selected if possible and a unique parking permit id is assigned. </w:t>
+      </w:r>
+      <w:r>
+        <w:rPr>
+          <w:rFonts w:cs="Times New Roman" w:ascii="Times New Roman" w:hAnsi="Times New Roman"/>
+          <w:b/>
+          <w:bCs/>
+          <w:rPrChange w:id="0" w:author="Unknown Author" w:date="2015-04-03T18:11:00Z"/>
+        </w:rPr>
+        <w:t>Parking for housing students is only available to campus residents.</w:t>
+      </w:r>
+      <w:r>
+        <w:rPr>
+          <w:rFonts w:cs="Times New Roman" w:ascii="Times New Roman" w:hAnsi="Times New Roman"/>
+        </w:rPr>
+        <w:t xml:space="preserve"> Students may also opt for the more general student parking lots. The parking spots are given based on the availability and “first come first serve” basis.</w:t>
       </w:r>
     </w:p>
     <w:p>
@@ -1645,7 +1660,7 @@
         <w:rPr/>
         <w:drawing>
           <wp:inline distT="0" distB="0" distL="0" distR="0">
-            <wp:extent cx="4162425" cy="4841240"/>
+            <wp:extent cx="4162425" cy="4840605"/>
             <wp:effectExtent l="0" t="0" r="0" b="0"/>
             <wp:docPr id="0" name="Picture" descr=""/>
             <wp:cNvGraphicFramePr>
@@ -1669,7 +1684,7 @@
                   <pic:spPr bwMode="auto">
                     <a:xfrm>
                       <a:off x="0" y="0"/>
-                      <a:ext cx="4162425" cy="4841240"/>
+                      <a:ext cx="4162425" cy="4840605"/>
                     </a:xfrm>
                     <a:prstGeom prst="rect">
                       <a:avLst/>
@@ -1699,14 +1714,12 @@
           <w:b/>
         </w:rPr>
       </w:pPr>
-      <w:ins w:id="2" w:author="Kema" w:date="2015-02-01T15:24:00Z">
-        <w:r>
-          <w:rPr>
-            <w:rFonts w:eastAsia="Times New Roman" w:cs="Times New Roman" w:ascii="Times New Roman" w:hAnsi="Times New Roman"/>
-            <w:b/>
-          </w:rPr>
-        </w:r>
-      </w:ins>
+      <w:r>
+        <w:rPr>
+          <w:rFonts w:eastAsia="Times New Roman" w:cs="Times New Roman" w:ascii="Times New Roman" w:hAnsi="Times New Roman"/>
+          <w:b/>
+        </w:rPr>
+      </w:r>
     </w:p>
     <w:p>
       <w:pPr>
@@ -1718,14 +1731,12 @@
           <w:b/>
         </w:rPr>
       </w:pPr>
-      <w:ins w:id="3" w:author="Kema" w:date="2015-02-01T15:21:00Z">
-        <w:r>
-          <w:rPr>
-            <w:rFonts w:eastAsia="Times New Roman" w:cs="Times New Roman" w:ascii="Times New Roman" w:hAnsi="Times New Roman"/>
-            <w:b/>
-          </w:rPr>
-        </w:r>
-      </w:ins>
+      <w:r>
+        <w:rPr>
+          <w:rFonts w:eastAsia="Times New Roman" w:cs="Times New Roman" w:ascii="Times New Roman" w:hAnsi="Times New Roman"/>
+          <w:b/>
+        </w:rPr>
+      </w:r>
     </w:p>
     <w:p>
       <w:pPr>
@@ -1754,14 +1765,12 @@
           <w:b/>
         </w:rPr>
       </w:pPr>
-      <w:ins w:id="4" w:author="Kema" w:date="2015-02-01T15:26:00Z">
-        <w:r>
-          <w:rPr>
-            <w:rFonts w:eastAsia="Times New Roman" w:cs="Times New Roman" w:ascii="Times New Roman" w:hAnsi="Times New Roman"/>
-            <w:b/>
-          </w:rPr>
-        </w:r>
-      </w:ins>
+      <w:r>
+        <w:rPr>
+          <w:rFonts w:eastAsia="Times New Roman" w:cs="Times New Roman" w:ascii="Times New Roman" w:hAnsi="Times New Roman"/>
+          <w:b/>
+        </w:rPr>
+      </w:r>
     </w:p>
     <w:p>
       <w:pPr>
@@ -1773,14 +1782,12 @@
           <w:b/>
         </w:rPr>
       </w:pPr>
-      <w:ins w:id="5" w:author="Kema" w:date="2015-02-01T15:26:00Z">
-        <w:r>
-          <w:rPr>
-            <w:rFonts w:eastAsia="Times New Roman" w:cs="Times New Roman" w:ascii="Times New Roman" w:hAnsi="Times New Roman"/>
-            <w:b/>
-          </w:rPr>
-        </w:r>
-      </w:ins>
+      <w:r>
+        <w:rPr>
+          <w:rFonts w:eastAsia="Times New Roman" w:cs="Times New Roman" w:ascii="Times New Roman" w:hAnsi="Times New Roman"/>
+          <w:b/>
+        </w:rPr>
+      </w:r>
     </w:p>
     <w:p>
       <w:pPr>
@@ -2073,11 +2080,9 @@
         <w:jc w:val="both"/>
         <w:rPr/>
       </w:pPr>
-      <w:ins w:id="6" w:author="Unknown Author" w:date="2015-03-11T15:33:00Z">
-        <w:r>
-          <w:rPr/>
-        </w:r>
-      </w:ins>
+      <w:r>
+        <w:rPr/>
+      </w:r>
     </w:p>
     <w:p>
       <w:pPr>
@@ -2086,11 +2091,9 @@
         <w:jc w:val="both"/>
         <w:rPr/>
       </w:pPr>
-      <w:ins w:id="7" w:author="Unknown Author" w:date="2015-03-11T15:33:00Z">
-        <w:r>
-          <w:rPr/>
-        </w:r>
-      </w:ins>
+      <w:r>
+        <w:rPr/>
+      </w:r>
     </w:p>
     <w:p>
       <w:pPr>
@@ -2102,7 +2105,7 @@
           <w:u w:val="none"/>
         </w:rPr>
       </w:pPr>
-      <w:ins w:id="8" w:author="Unknown Author" w:date="2015-03-11T15:33:00Z">
+      <w:ins w:id="3" w:author="Unknown Author" w:date="2015-03-11T15:33:00Z">
         <w:r>
           <w:rPr>
             <w:rFonts w:eastAsia="Times New Roman" w:cs="Times New Roman" w:ascii="Times New Roman" w:hAnsi="Times New Roman"/>
@@ -2111,7 +2114,7 @@
           <w:t xml:space="preserve">Is </w:t>
         </w:r>
       </w:ins>
-      <w:ins w:id="9" w:author="Unknown Author" w:date="2015-03-11T15:34:00Z">
+      <w:ins w:id="4" w:author="Unknown Author" w:date="2015-03-11T15:34:00Z">
         <w:r>
           <w:rPr>
             <w:rFonts w:eastAsia="Times New Roman" w:cs="Times New Roman" w:ascii="Times New Roman" w:hAnsi="Times New Roman"/>
@@ -2126,14 +2129,10 @@
         <w:pStyle w:val="Normal"/>
         <w:spacing w:lineRule="auto" w:line="240" w:before="0" w:after="0"/>
         <w:jc w:val="both"/>
-        <w:rPr>
-          <w:u w:val="none"/>
-        </w:rPr>
-      </w:pPr>
-      <w:r>
-        <w:rPr>
-          <w:u w:val="none"/>
-        </w:rPr>
+        <w:rPr/>
+      </w:pPr>
+      <w:r>
+        <w:rPr/>
       </w:r>
     </w:p>
     <w:sectPr>
@@ -2706,7 +2705,7 @@
     </w:pPr>
     <w:rPr>
       <w:rFonts w:ascii="Calibri" w:hAnsi="Calibri" w:eastAsia="Droid Sans" w:cs="Calibri"/>
-      <w:color w:val="auto"/>
+      <w:color w:val="00000A"/>
       <w:sz w:val="22"/>
       <w:szCs w:val="22"/>
       <w:lang w:val="en-US" w:eastAsia="en-US" w:bidi="ar-SA"/>
@@ -2754,6 +2753,12 @@
     <w:name w:val="ListLabel 2"/>
     <w:rPr>
       <w:rFonts w:cs="Courier New"/>
+    </w:rPr>
+  </w:style>
+  <w:style w:type="character" w:styleId="ListLabel3">
+    <w:name w:val="ListLabel 3"/>
+    <w:rPr>
+      <w:b w:val="false"/>
     </w:rPr>
   </w:style>
   <w:style w:type="paragraph" w:styleId="Heading">
@@ -2825,7 +2830,7 @@
     </w:pPr>
     <w:rPr>
       <w:rFonts w:ascii="Calibri" w:hAnsi="Calibri" w:eastAsia="Droid Sans" w:cs="Calibri"/>
-      <w:color w:val="auto"/>
+      <w:color w:val="00000A"/>
       <w:sz w:val="22"/>
       <w:szCs w:val="22"/>
       <w:lang w:val="en-US" w:eastAsia="en-US" w:bidi="ar-SA"/>

</xml_diff>